<commit_message>
Now with correct project name
</commit_message>
<xml_diff>
--- a/Confirmation.docx
+++ b/Confirmation.docx
@@ -73,7 +73,7 @@
                 <wp:inline distT="0" distB="0" distL="0" distR="0">
                   <wp:extent cx="12065" cy="12065"/>
                   <wp:effectExtent l="0" t="0" r="0" b="0"/>
-                  <wp:docPr id="11" name="תמונה 11" descr="http://grades.cs.technion.ac.il/Images/spacer.gif"/>
+                  <wp:docPr id="1" name="תמונה 1" descr="http://grades.cs.technion.ac.il/Images/spacer.gif"/>
                   <wp:cNvGraphicFramePr>
                     <a:graphicFrameLocks xmlns:a="http://schemas.openxmlformats.org/drawingml/2006/main" noChangeAspect="1"/>
                   </wp:cNvGraphicFramePr>
@@ -81,7 +81,7 @@
                     <a:graphicData uri="http://schemas.openxmlformats.org/drawingml/2006/picture">
                       <pic:pic xmlns:pic="http://schemas.openxmlformats.org/drawingml/2006/picture">
                         <pic:nvPicPr>
-                          <pic:cNvPr id="0" name="Picture 11" descr="http://grades.cs.technion.ac.il/Images/spacer.gif"/>
+                          <pic:cNvPr id="0" name="Picture 1" descr="http://grades.cs.technion.ac.il/Images/spacer.gif"/>
                           <pic:cNvPicPr>
                             <a:picLocks noChangeAspect="1" noChangeArrowheads="1"/>
                           </pic:cNvPicPr>
@@ -152,7 +152,7 @@
                 <wp:inline distT="0" distB="0" distL="0" distR="0">
                   <wp:extent cx="12065" cy="12065"/>
                   <wp:effectExtent l="0" t="0" r="0" b="0"/>
-                  <wp:docPr id="12" name="תמונה 12" descr="http://grades.cs.technion.ac.il/Images/spacer.gif"/>
+                  <wp:docPr id="2" name="תמונה 2" descr="http://grades.cs.technion.ac.il/Images/spacer.gif"/>
                   <wp:cNvGraphicFramePr>
                     <a:graphicFrameLocks xmlns:a="http://schemas.openxmlformats.org/drawingml/2006/main" noChangeAspect="1"/>
                   </wp:cNvGraphicFramePr>
@@ -160,7 +160,7 @@
                     <a:graphicData uri="http://schemas.openxmlformats.org/drawingml/2006/picture">
                       <pic:pic xmlns:pic="http://schemas.openxmlformats.org/drawingml/2006/picture">
                         <pic:nvPicPr>
-                          <pic:cNvPr id="0" name="Picture 12" descr="http://grades.cs.technion.ac.il/Images/spacer.gif"/>
+                          <pic:cNvPr id="0" name="Picture 2" descr="http://grades.cs.technion.ac.il/Images/spacer.gif"/>
                           <pic:cNvPicPr>
                             <a:picLocks noChangeAspect="1" noChangeArrowheads="1"/>
                           </pic:cNvPicPr>
@@ -231,7 +231,7 @@
                 <wp:inline distT="0" distB="0" distL="0" distR="0">
                   <wp:extent cx="12065" cy="12065"/>
                   <wp:effectExtent l="0" t="0" r="0" b="0"/>
-                  <wp:docPr id="13" name="תמונה 13" descr="http://grades.cs.technion.ac.il/Images/spacer.gif"/>
+                  <wp:docPr id="3" name="תמונה 3" descr="http://grades.cs.technion.ac.il/Images/spacer.gif"/>
                   <wp:cNvGraphicFramePr>
                     <a:graphicFrameLocks xmlns:a="http://schemas.openxmlformats.org/drawingml/2006/main" noChangeAspect="1"/>
                   </wp:cNvGraphicFramePr>
@@ -239,7 +239,7 @@
                     <a:graphicData uri="http://schemas.openxmlformats.org/drawingml/2006/picture">
                       <pic:pic xmlns:pic="http://schemas.openxmlformats.org/drawingml/2006/picture">
                         <pic:nvPicPr>
-                          <pic:cNvPr id="0" name="Picture 13" descr="http://grades.cs.technion.ac.il/Images/spacer.gif"/>
+                          <pic:cNvPr id="0" name="Picture 3" descr="http://grades.cs.technion.ac.il/Images/spacer.gif"/>
                           <pic:cNvPicPr>
                             <a:picLocks noChangeAspect="1" noChangeArrowheads="1"/>
                           </pic:cNvPicPr>
@@ -310,7 +310,7 @@
                 <wp:inline distT="0" distB="0" distL="0" distR="0">
                   <wp:extent cx="12065" cy="95250"/>
                   <wp:effectExtent l="0" t="0" r="0" b="0"/>
-                  <wp:docPr id="14" name="תמונה 14" descr="http://grades.cs.technion.ac.il/Images/spacer.gif"/>
+                  <wp:docPr id="4" name="תמונה 4" descr="http://grades.cs.technion.ac.il/Images/spacer.gif"/>
                   <wp:cNvGraphicFramePr>
                     <a:graphicFrameLocks xmlns:a="http://schemas.openxmlformats.org/drawingml/2006/main" noChangeAspect="1"/>
                   </wp:cNvGraphicFramePr>
@@ -318,7 +318,7 @@
                     <a:graphicData uri="http://schemas.openxmlformats.org/drawingml/2006/picture">
                       <pic:pic xmlns:pic="http://schemas.openxmlformats.org/drawingml/2006/picture">
                         <pic:nvPicPr>
-                          <pic:cNvPr id="0" name="Picture 14" descr="http://grades.cs.technion.ac.il/Images/spacer.gif"/>
+                          <pic:cNvPr id="0" name="Picture 4" descr="http://grades.cs.technion.ac.il/Images/spacer.gif"/>
                           <pic:cNvPicPr>
                             <a:picLocks noChangeAspect="1" noChangeArrowheads="1"/>
                           </pic:cNvPicPr>
@@ -381,7 +381,7 @@
           <wp:inline distT="0" distB="0" distL="0" distR="0">
             <wp:extent cx="332740" cy="332740"/>
             <wp:effectExtent l="0" t="0" r="0" b="0"/>
-            <wp:docPr id="15" name="תמונה 15" descr="http://grades.cs.technion.ac.il/Images/StudImages/mailsuccess.gif"/>
+            <wp:docPr id="5" name="תמונה 5" descr="http://grades.cs.technion.ac.il/Images/StudImages/mailsuccess.gif"/>
             <wp:cNvGraphicFramePr>
               <a:graphicFrameLocks xmlns:a="http://schemas.openxmlformats.org/drawingml/2006/main" noChangeAspect="1"/>
             </wp:cNvGraphicFramePr>
@@ -389,7 +389,7 @@
               <a:graphicData uri="http://schemas.openxmlformats.org/drawingml/2006/picture">
                 <pic:pic xmlns:pic="http://schemas.openxmlformats.org/drawingml/2006/picture">
                   <pic:nvPicPr>
-                    <pic:cNvPr id="0" name="Picture 15" descr="http://grades.cs.technion.ac.il/Images/StudImages/mailsuccess.gif"/>
+                    <pic:cNvPr id="0" name="Picture 5" descr="http://grades.cs.technion.ac.il/Images/StudImages/mailsuccess.gif"/>
                     <pic:cNvPicPr>
                       <a:picLocks noChangeAspect="1" noChangeArrowheads="1"/>
                     </pic:cNvPicPr>
@@ -521,7 +521,7 @@
                 <w:sz w:val="26"/>
                 <w:szCs w:val="26"/>
               </w:rPr>
-              <w:t>10/3/2013, 01:02:33</w:t>
+              <w:t>10/3/2013, 17:50:28</w:t>
             </w:r>
           </w:p>
         </w:tc>
@@ -773,7 +773,7 @@
                 <w:sz w:val="26"/>
                 <w:szCs w:val="26"/>
               </w:rPr>
-              <w:t>2,733</w:t>
+              <w:t>2,729</w:t>
             </w:r>
             <w:r>
               <w:rPr>
@@ -876,7 +876,7 @@
                 <w:sz w:val="26"/>
                 <w:szCs w:val="26"/>
               </w:rPr>
-              <w:t>236321-303266019-6584280</w:t>
+              <w:t>236321-303266019-7677834</w:t>
             </w:r>
           </w:p>
         </w:tc>

</xml_diff>